<commit_message>
Corrected the README document
added download link
</commit_message>
<xml_diff>
--- a/README.DOCX
+++ b/README.DOCX
@@ -7,6 +7,17 @@
         <w:spacing w:before="100" w:beforeAutospacing="1" w:after="100" w:afterAutospacing="1" w:line="240" w:lineRule="auto"/>
         <w:jc w:val="center"/>
         <w:outlineLvl w:val="0"/>
+        <w:rPr>
+          <w:rFonts w:ascii="Times New Roman" w:eastAsia="Times New Roman" w:hAnsi="Times New Roman" w:cs="Times New Roman"/>
+          <w:b/>
+          <w:bCs/>
+          <w:kern w:val="36"/>
+          <w:sz w:val="48"/>
+          <w:szCs w:val="48"/>
+          <w:lang w:eastAsia="ru-RU"/>
+        </w:rPr>
+      </w:pPr>
+      <w:r>
         <w:rPr>
           <w:rFonts w:ascii="Times New Roman" w:eastAsia="Times New Roman" w:hAnsi="Times New Roman" w:cs="Times New Roman"/>
           <w:b/>
@@ -16,7 +27,20 @@
           <w:szCs w:val="48"/>
           <w:lang w:val="en-US" w:eastAsia="ru-RU"/>
         </w:rPr>
-      </w:pPr>
+        <w:t>Hoshi</w:t>
+      </w:r>
+      <w:r>
+        <w:rPr>
+          <w:rFonts w:ascii="Times New Roman" w:eastAsia="Times New Roman" w:hAnsi="Times New Roman" w:cs="Times New Roman"/>
+          <w:b/>
+          <w:bCs/>
+          <w:kern w:val="36"/>
+          <w:sz w:val="48"/>
+          <w:szCs w:val="48"/>
+          <w:lang w:eastAsia="ru-RU"/>
+        </w:rPr>
+        <w:t xml:space="preserve"> </w:t>
+      </w:r>
       <w:r>
         <w:rPr>
           <w:rFonts w:ascii="Times New Roman" w:eastAsia="Times New Roman" w:hAnsi="Times New Roman" w:cs="Times New Roman"/>
@@ -27,7 +51,7 @@
           <w:szCs w:val="48"/>
           <w:lang w:val="en-US" w:eastAsia="ru-RU"/>
         </w:rPr>
-        <w:t>Hoshi Fight</w:t>
+        <w:t>Fight</w:t>
       </w:r>
     </w:p>
     <w:p>
@@ -148,13 +172,7 @@
         <w:spacing w:before="100" w:beforeAutospacing="1" w:after="100" w:afterAutospacing="1" w:line="240" w:lineRule="auto"/>
       </w:pPr>
       <w:r>
-        <w:t>Разработчик</w:t>
-      </w:r>
-      <w:r>
-        <w:t xml:space="preserve"> игры: </w:t>
-      </w:r>
-      <w:r>
-        <w:t>Кузнецов Илья</w:t>
+        <w:t>Разработчик игры: Кузнецов Илья</w:t>
       </w:r>
       <w:r>
         <w:t xml:space="preserve"> (</w:t>
@@ -450,7 +468,7 @@
             <v:path o:extrusionok="f" gradientshapeok="t" o:connecttype="rect"/>
             <o:lock v:ext="edit" aspectratio="t"/>
           </v:shapetype>
-          <v:shape id="_x0000_i1025" type="#_x0000_t75" style="width:300.45pt;height:306.7pt">
+          <v:shape id="_x0000_i1025" type="#_x0000_t75" style="width:300.7pt;height:306.75pt">
             <v:imagedata r:id="rId5" o:title="Enemy"/>
           </v:shape>
         </w:pict>
@@ -476,7 +494,7 @@
       </w:pPr>
       <w:r>
         <w:pict>
-          <v:shape id="_x0000_i1026" type="#_x0000_t75" style="width:338.55pt;height:287.3pt">
+          <v:shape id="_x0000_i1026" type="#_x0000_t75" style="width:338.8pt;height:287.4pt">
             <v:imagedata r:id="rId6" o:title="Obelisk"/>
           </v:shape>
         </w:pict>
@@ -601,13 +619,31 @@
       <w:r>
         <w:t>, чтобы запустить игру.</w:t>
       </w:r>
+    </w:p>
+    <w:p>
+      <w:pPr>
+        <w:pStyle w:val="a3"/>
+        <w:ind w:left="360"/>
+      </w:pPr>
+      <w:r>
+        <w:t xml:space="preserve">Или по ссылке можно скачать </w:t>
+      </w:r>
+      <w:r>
+        <w:rPr>
+          <w:lang w:val="en-US"/>
+        </w:rPr>
+        <w:t>build</w:t>
+      </w:r>
+      <w:r>
+        <w:t>: https://drive.google.com/drive/folders/169Ver1Z0V3wAd4tYI1jewDrInfv4RuwO?usp=sharing</w:t>
+      </w:r>
+    </w:p>
+    <w:p>
+      <w:pPr>
+        <w:ind w:firstLine="709"/>
+      </w:pPr>
       <w:bookmarkStart w:id="0" w:name="_GoBack"/>
       <w:bookmarkEnd w:id="0"/>
-    </w:p>
-    <w:p>
-      <w:pPr>
-        <w:ind w:firstLine="709"/>
-      </w:pPr>
     </w:p>
     <w:sectPr>
       <w:pgSz w:w="11906" w:h="16838"/>

</xml_diff>